<commit_message>
Diseño de experimentos cuasi listo
</commit_message>
<xml_diff>
--- a/AllersProject/Docs/Diseño de experimento.docx
+++ b/AllersProject/Docs/Diseño de experimento.docx
@@ -79,9 +79,424 @@
       </w:r>
     </w:p>
     <w:p>
-      <w:bookmarkStart w:id="0" w:name="_GoBack"/>
-      <w:bookmarkEnd w:id="0"/>
+      <w:r>
+        <w:rPr>
+          <w:b/>
+        </w:rPr>
+        <w:t xml:space="preserve">Niveles: </w:t>
+      </w:r>
+      <w:r>
+        <w:t>Las transacciones se estudian en 3 niveles (3 algoritmos)</w:t>
+      </w:r>
+      <w:r>
+        <w:t>. Los algoritmos de fuerza bruta y el a priori serán estudiados con 3 condiciones diferentes</w:t>
+      </w:r>
     </w:p>
+    <w:p>
+      <w:r>
+        <w:rPr>
+          <w:b/>
+        </w:rPr>
+        <w:t xml:space="preserve">Tratamientos: </w:t>
+      </w:r>
+      <w:r>
+        <w:t>En total son 7 tratamientos</w:t>
+      </w:r>
+    </w:p>
+    <w:tbl>
+      <w:tblPr>
+        <w:tblStyle w:val="Tablaconcuadrcula"/>
+        <w:tblW w:w="0" w:type="auto"/>
+        <w:tblLook w:val="04A0" w:firstRow="1" w:lastRow="0" w:firstColumn="1" w:lastColumn="0" w:noHBand="0" w:noVBand="1"/>
+      </w:tblPr>
+      <w:tblGrid>
+        <w:gridCol w:w="3762"/>
+        <w:gridCol w:w="5066"/>
+      </w:tblGrid>
+      <w:tr>
+        <w:tc>
+          <w:tcPr>
+            <w:tcW w:w="4414" w:type="dxa"/>
+          </w:tcPr>
+          <w:p>
+            <w:pPr>
+              <w:rPr>
+                <w:b/>
+              </w:rPr>
+            </w:pPr>
+            <w:r>
+              <w:rPr>
+                <w:b/>
+              </w:rPr>
+              <w:t>Algoritmo</w:t>
+            </w:r>
+          </w:p>
+        </w:tc>
+        <w:tc>
+          <w:tcPr>
+            <w:tcW w:w="4414" w:type="dxa"/>
+          </w:tcPr>
+          <w:p>
+            <w:pPr>
+              <w:rPr>
+                <w:b/>
+              </w:rPr>
+            </w:pPr>
+            <w:r>
+              <w:rPr>
+                <w:b/>
+              </w:rPr>
+              <w:t>Condiciones</w:t>
+            </w:r>
+          </w:p>
+        </w:tc>
+      </w:tr>
+      <w:tr>
+        <w:tc>
+          <w:tcPr>
+            <w:tcW w:w="4414" w:type="dxa"/>
+          </w:tcPr>
+          <w:p>
+            <w:proofErr w:type="spellStart"/>
+            <w:r>
+              <w:t>Fp</w:t>
+            </w:r>
+            <w:proofErr w:type="spellEnd"/>
+            <w:r>
+              <w:t xml:space="preserve"> </w:t>
+            </w:r>
+            <w:proofErr w:type="spellStart"/>
+            <w:r>
+              <w:t>Growth</w:t>
+            </w:r>
+            <w:proofErr w:type="spellEnd"/>
+          </w:p>
+        </w:tc>
+        <w:tc>
+          <w:tcPr>
+            <w:tcW w:w="4414" w:type="dxa"/>
+          </w:tcPr>
+          <w:p>
+            <w:r>
+              <w:t>Ninguna</w:t>
+            </w:r>
+          </w:p>
+        </w:tc>
+      </w:tr>
+      <w:tr>
+        <w:tc>
+          <w:tcPr>
+            <w:tcW w:w="4414" w:type="dxa"/>
+          </w:tcPr>
+          <w:p>
+            <w:proofErr w:type="spellStart"/>
+            <w:r>
+              <w:t>Brute-force</w:t>
+            </w:r>
+            <w:proofErr w:type="spellEnd"/>
+          </w:p>
+        </w:tc>
+        <w:tc>
+          <w:tcPr>
+            <w:tcW w:w="4414" w:type="dxa"/>
+          </w:tcPr>
+          <w:p>
+            <w:proofErr w:type="spellStart"/>
+            <w:r>
+              <w:t>minSup</w:t>
+            </w:r>
+            <w:proofErr w:type="spellEnd"/>
+            <w:r>
+              <w:t xml:space="preserve">= </w:t>
+            </w:r>
+            <w:proofErr w:type="gramStart"/>
+            <w:r>
+              <w:t>0.005</w:t>
+            </w:r>
+            <w:r>
+              <w:t>,ItemsToEvaluate</w:t>
+            </w:r>
+            <w:proofErr w:type="gramEnd"/>
+            <w:r>
+              <w:t>= ,</w:t>
+            </w:r>
+            <w:proofErr w:type="spellStart"/>
+            <w:r>
+              <w:t>maxItemSetSize</w:t>
+            </w:r>
+            <w:proofErr w:type="spellEnd"/>
+            <w:r>
+              <w:t>=</w:t>
+            </w:r>
+            <w:r>
+              <w:t>5</w:t>
+            </w:r>
+          </w:p>
+        </w:tc>
+      </w:tr>
+      <w:tr>
+        <w:tc>
+          <w:tcPr>
+            <w:tcW w:w="4414" w:type="dxa"/>
+          </w:tcPr>
+          <w:p>
+            <w:proofErr w:type="spellStart"/>
+            <w:r>
+              <w:t>Brute-force</w:t>
+            </w:r>
+            <w:proofErr w:type="spellEnd"/>
+          </w:p>
+        </w:tc>
+        <w:tc>
+          <w:tcPr>
+            <w:tcW w:w="4414" w:type="dxa"/>
+          </w:tcPr>
+          <w:p>
+            <w:proofErr w:type="spellStart"/>
+            <w:r>
+              <w:t>minSup</w:t>
+            </w:r>
+            <w:proofErr w:type="spellEnd"/>
+            <w:r>
+              <w:t xml:space="preserve">= </w:t>
+            </w:r>
+            <w:proofErr w:type="gramStart"/>
+            <w:r>
+              <w:t>0.005</w:t>
+            </w:r>
+            <w:r>
+              <w:t>,ItemsToEvaluate</w:t>
+            </w:r>
+            <w:proofErr w:type="gramEnd"/>
+            <w:r>
+              <w:t>= ,</w:t>
+            </w:r>
+            <w:proofErr w:type="spellStart"/>
+            <w:r>
+              <w:t>maxItemSetSize</w:t>
+            </w:r>
+            <w:proofErr w:type="spellEnd"/>
+            <w:r>
+              <w:t>=</w:t>
+            </w:r>
+            <w:r>
+              <w:t>10</w:t>
+            </w:r>
+          </w:p>
+        </w:tc>
+      </w:tr>
+      <w:tr>
+        <w:tc>
+          <w:tcPr>
+            <w:tcW w:w="4414" w:type="dxa"/>
+          </w:tcPr>
+          <w:p>
+            <w:proofErr w:type="spellStart"/>
+            <w:r>
+              <w:t>Brute-force</w:t>
+            </w:r>
+            <w:proofErr w:type="spellEnd"/>
+          </w:p>
+        </w:tc>
+        <w:tc>
+          <w:tcPr>
+            <w:tcW w:w="4414" w:type="dxa"/>
+          </w:tcPr>
+          <w:p>
+            <w:proofErr w:type="spellStart"/>
+            <w:r>
+              <w:t>minSup</w:t>
+            </w:r>
+            <w:proofErr w:type="spellEnd"/>
+            <w:r>
+              <w:t>=</w:t>
+            </w:r>
+            <w:r>
+              <w:t>0.</w:t>
+            </w:r>
+            <w:proofErr w:type="gramStart"/>
+            <w:r>
+              <w:t>005</w:t>
+            </w:r>
+            <w:r>
+              <w:t xml:space="preserve"> ,</w:t>
+            </w:r>
+            <w:proofErr w:type="spellStart"/>
+            <w:r>
+              <w:t>ItemsToEvaluate</w:t>
+            </w:r>
+            <w:proofErr w:type="spellEnd"/>
+            <w:proofErr w:type="gramEnd"/>
+            <w:r>
+              <w:t>= ,</w:t>
+            </w:r>
+            <w:proofErr w:type="spellStart"/>
+            <w:r>
+              <w:t>maxItemSetSize</w:t>
+            </w:r>
+            <w:proofErr w:type="spellEnd"/>
+            <w:r>
+              <w:t>=</w:t>
+            </w:r>
+            <w:r>
+              <w:t>15</w:t>
+            </w:r>
+          </w:p>
+        </w:tc>
+      </w:tr>
+      <w:tr>
+        <w:tc>
+          <w:tcPr>
+            <w:tcW w:w="4414" w:type="dxa"/>
+          </w:tcPr>
+          <w:p>
+            <w:proofErr w:type="spellStart"/>
+            <w:r>
+              <w:t>Apriori</w:t>
+            </w:r>
+            <w:proofErr w:type="spellEnd"/>
+          </w:p>
+        </w:tc>
+        <w:tc>
+          <w:tcPr>
+            <w:tcW w:w="4414" w:type="dxa"/>
+          </w:tcPr>
+          <w:p>
+            <w:proofErr w:type="spellStart"/>
+            <w:r>
+              <w:t>minSup</w:t>
+            </w:r>
+            <w:proofErr w:type="spellEnd"/>
+            <w:r>
+              <w:t xml:space="preserve">= </w:t>
+            </w:r>
+            <w:proofErr w:type="gramStart"/>
+            <w:r>
+              <w:t>0.005</w:t>
+            </w:r>
+            <w:r>
+              <w:t>,ItemsToEvaluate</w:t>
+            </w:r>
+            <w:proofErr w:type="gramEnd"/>
+            <w:r>
+              <w:t>= ,</w:t>
+            </w:r>
+            <w:proofErr w:type="spellStart"/>
+            <w:r>
+              <w:t>maxItemSetSize</w:t>
+            </w:r>
+            <w:proofErr w:type="spellEnd"/>
+            <w:r>
+              <w:t>=</w:t>
+            </w:r>
+            <w:r>
+              <w:t>5</w:t>
+            </w:r>
+          </w:p>
+        </w:tc>
+      </w:tr>
+      <w:tr>
+        <w:tc>
+          <w:tcPr>
+            <w:tcW w:w="4414" w:type="dxa"/>
+          </w:tcPr>
+          <w:p>
+            <w:proofErr w:type="spellStart"/>
+            <w:r>
+              <w:t>Apriori</w:t>
+            </w:r>
+            <w:proofErr w:type="spellEnd"/>
+          </w:p>
+        </w:tc>
+        <w:tc>
+          <w:tcPr>
+            <w:tcW w:w="4414" w:type="dxa"/>
+          </w:tcPr>
+          <w:p>
+            <w:proofErr w:type="spellStart"/>
+            <w:r>
+              <w:t>minSup</w:t>
+            </w:r>
+            <w:proofErr w:type="spellEnd"/>
+            <w:r>
+              <w:t xml:space="preserve">= </w:t>
+            </w:r>
+            <w:proofErr w:type="gramStart"/>
+            <w:r>
+              <w:t>0.005</w:t>
+            </w:r>
+            <w:r>
+              <w:t>,ItemsToEvaluate</w:t>
+            </w:r>
+            <w:proofErr w:type="gramEnd"/>
+            <w:r>
+              <w:t>= ,</w:t>
+            </w:r>
+            <w:proofErr w:type="spellStart"/>
+            <w:r>
+              <w:t>maxItemSetSize</w:t>
+            </w:r>
+            <w:proofErr w:type="spellEnd"/>
+            <w:r>
+              <w:t>=</w:t>
+            </w:r>
+            <w:r>
+              <w:t>10</w:t>
+            </w:r>
+          </w:p>
+        </w:tc>
+      </w:tr>
+      <w:tr>
+        <w:tc>
+          <w:tcPr>
+            <w:tcW w:w="4414" w:type="dxa"/>
+          </w:tcPr>
+          <w:p>
+            <w:proofErr w:type="spellStart"/>
+            <w:r>
+              <w:t>Apriori</w:t>
+            </w:r>
+            <w:proofErr w:type="spellEnd"/>
+          </w:p>
+        </w:tc>
+        <w:tc>
+          <w:tcPr>
+            <w:tcW w:w="4414" w:type="dxa"/>
+          </w:tcPr>
+          <w:p>
+            <w:proofErr w:type="spellStart"/>
+            <w:r>
+              <w:t>minSup</w:t>
+            </w:r>
+            <w:proofErr w:type="spellEnd"/>
+            <w:r>
+              <w:t xml:space="preserve">= </w:t>
+            </w:r>
+            <w:r>
+              <w:t>0.005</w:t>
+            </w:r>
+            <w:r>
+              <w:t>,ItemsToEvaluate= ,</w:t>
+            </w:r>
+            <w:proofErr w:type="spellStart"/>
+            <w:r>
+              <w:t>maxItemSetSize</w:t>
+            </w:r>
+            <w:proofErr w:type="spellEnd"/>
+            <w:r>
+              <w:t>=</w:t>
+            </w:r>
+            <w:r>
+              <w:t>15</w:t>
+            </w:r>
+            <w:bookmarkStart w:id="0" w:name="_GoBack"/>
+            <w:bookmarkEnd w:id="0"/>
+          </w:p>
+        </w:tc>
+      </w:tr>
+    </w:tbl>
+    <w:p/>
+    <w:p/>
     <w:sectPr>
       <w:pgSz w:w="12240" w:h="15840"/>
       <w:pgMar w:top="1417" w:right="1701" w:bottom="1417" w:left="1701" w:header="708" w:footer="708" w:gutter="0"/>
@@ -517,6 +932,25 @@
     <w:semiHidden/>
     <w:unhideWhenUsed/>
   </w:style>
+  <w:style w:type="table" w:styleId="Tablaconcuadrcula">
+    <w:name w:val="Table Grid"/>
+    <w:basedOn w:val="Tablanormal"/>
+    <w:uiPriority w:val="39"/>
+    <w:rsid w:val="000333F0"/>
+    <w:pPr>
+      <w:spacing w:after="0" w:line="240" w:lineRule="auto"/>
+    </w:pPr>
+    <w:tblPr>
+      <w:tblBorders>
+        <w:top w:val="single" w:sz="4" w:space="0" w:color="auto"/>
+        <w:left w:val="single" w:sz="4" w:space="0" w:color="auto"/>
+        <w:bottom w:val="single" w:sz="4" w:space="0" w:color="auto"/>
+        <w:right w:val="single" w:sz="4" w:space="0" w:color="auto"/>
+        <w:insideH w:val="single" w:sz="4" w:space="0" w:color="auto"/>
+        <w:insideV w:val="single" w:sz="4" w:space="0" w:color="auto"/>
+      </w:tblBorders>
+    </w:tblPr>
+  </w:style>
 </w:styles>
 </file>
 

</xml_diff>